<commit_message>
ref: add more documentation
</commit_message>
<xml_diff>
--- a/exercise1/documentation.docx
+++ b/exercise1/documentation.docx
@@ -115,44 +115,36 @@
         </w:rPr>
       </w:pPr>
       <w:r>
-        <w:rPr/>
-      </w:r>
-    </w:p>
-    <w:p>
-      <w:pPr>
-        <w:pStyle w:val="Normal"/>
-        <w:rPr>
-          <w:lang w:val="en-US"/>
-        </w:rPr>
-      </w:pPr>
-      <w:r>
-        <w:rPr>
-          <w:lang w:val="en-US"/>
-        </w:rPr>
-        <w:t xml:space="preserve">To achieve the desired color change, three for loops are needed: one for fading from red to green, one for fading from green to blue and a final loop for fading from blue back to red. The loop iterates in steps of two, each time decrementing the previous color and incrementing the value of the </w:t>
-      </w:r>
-      <w:r>
-        <w:rPr>
-          <w:lang w:val="en-US"/>
-        </w:rPr>
-        <w:t>following</w:t>
-      </w:r>
-      <w:r>
-        <w:rPr>
-          <w:lang w:val="en-US"/>
-        </w:rPr>
-        <w:t xml:space="preserve"> color.</w:t>
-      </w:r>
-    </w:p>
-    <w:p>
-      <w:pPr>
-        <w:pStyle w:val="Normal"/>
-        <w:rPr>
-          <w:lang w:val="en-US"/>
-        </w:rPr>
-      </w:pPr>
-      <w:r>
-        <w:rPr/>
+        <w:rPr>
+          <w:lang w:val="en-US"/>
+        </w:rPr>
+      </w:r>
+    </w:p>
+    <w:p>
+      <w:pPr>
+        <w:pStyle w:val="Normal"/>
+        <w:rPr>
+          <w:lang w:val="en-US"/>
+        </w:rPr>
+      </w:pPr>
+      <w:r>
+        <w:rPr>
+          <w:lang w:val="en-US"/>
+        </w:rPr>
+        <w:t>To achieve the desired color change, three for loops are needed: one for fading from red to green, one for fading from green to blue and a final loop for fading from blue back to red. The loop iterates in steps of two, each time decrementing the previous color and incrementing the value of the following color.</w:t>
+      </w:r>
+    </w:p>
+    <w:p>
+      <w:pPr>
+        <w:pStyle w:val="Normal"/>
+        <w:rPr>
+          <w:lang w:val="en-US"/>
+        </w:rPr>
+      </w:pPr>
+      <w:r>
+        <w:rPr>
+          <w:lang w:val="en-US"/>
+        </w:rPr>
       </w:r>
     </w:p>
     <w:p>
@@ -177,27 +169,23 @@
         </w:rPr>
       </w:pPr>
       <w:r>
-        <w:rPr/>
-      </w:r>
-    </w:p>
-    <w:p>
-      <w:pPr>
-        <w:pStyle w:val="Normal"/>
-        <w:rPr>
-          <w:lang w:val="en-US"/>
-        </w:rPr>
-      </w:pPr>
-      <w:r>
-        <w:rPr>
-          <w:lang w:val="en-US"/>
-        </w:rPr>
-        <w:t xml:space="preserve">This led to an Issue, because the LED can not change it’s value that fast. To fix this we changed the delay to two milliseconds. Now we faced the issue that the </w:t>
-      </w:r>
-      <w:r>
-        <w:rPr>
-          <w:lang w:val="en-US"/>
-        </w:rPr>
-        <w:t>period duration is two seconds instead of one. This is solved by incrementing and decrementing the output values by two. Now the requirements are met although the transition is not as smooth as desired.</w:t>
+        <w:rPr>
+          <w:lang w:val="en-US"/>
+        </w:rPr>
+      </w:r>
+    </w:p>
+    <w:p>
+      <w:pPr>
+        <w:pStyle w:val="Normal"/>
+        <w:rPr>
+          <w:lang w:val="en-US"/>
+        </w:rPr>
+      </w:pPr>
+      <w:r>
+        <w:rPr>
+          <w:lang w:val="en-US"/>
+        </w:rPr>
+        <w:t>This led to an Issue, because the LED can not change it’s value that fast. To fix this we changed the delay to two milliseconds. Now we faced the issue that the period duration is two seconds instead of one. This is solved by incrementing and decrementing the output values by two. Now the requirements are met although the transition is not as smooth as desired.</w:t>
       </w:r>
     </w:p>
     <w:p>
@@ -243,19 +231,7 @@
         <w:rPr>
           <w:lang w:val="en-US"/>
         </w:rPr>
-        <w:t xml:space="preserve">The Arduino Nano </w:t>
-      </w:r>
-      <w:r>
-        <w:rPr>
-          <w:lang w:val="en-US"/>
-        </w:rPr>
-        <w:t>also contains</w:t>
-      </w:r>
-      <w:r>
-        <w:rPr>
-          <w:lang w:val="en-US"/>
-        </w:rPr>
-        <w:t xml:space="preserve"> an inbuilt onboard thermometer, which can be accessed via the WifiNina library. First, the Sensor is initialized as well as the serial port.</w:t>
+        <w:t>The Arduino Nano also contains an inbuilt onboard thermometer, which can be accessed via the WifiNina library. First, the Sensor is initialized as well as the serial port.</w:t>
       </w:r>
     </w:p>
     <w:p>
@@ -280,121 +256,51 @@
         </w:rPr>
       </w:pPr>
       <w:r>
-        <w:rPr/>
-      </w:r>
-    </w:p>
-    <w:p>
-      <w:pPr>
-        <w:pStyle w:val="Normal"/>
-        <w:rPr>
-          <w:lang w:val="en-US"/>
-        </w:rPr>
-      </w:pPr>
-      <w:r>
-        <w:rPr>
-          <w:lang w:val="en-US"/>
-        </w:rPr>
-        <w:t xml:space="preserve">The void loop function includes checking the availability of reading the temperature </w:t>
-      </w:r>
-      <w:r>
-        <w:rPr>
-          <w:lang w:val="en-US"/>
-        </w:rPr>
-        <w:t>and if so</w:t>
-      </w:r>
-      <w:r>
-        <w:rPr>
-          <w:lang w:val="en-US"/>
-        </w:rPr>
-        <w:t xml:space="preserve"> printing it to serial. </w:t>
-      </w:r>
-      <w:r>
-        <w:rPr>
-          <w:lang w:val="en-US"/>
-        </w:rPr>
-        <w:t xml:space="preserve">Additionally we </w:t>
-      </w:r>
-      <w:r>
-        <w:rPr>
-          <w:lang w:val="en-US"/>
-        </w:rPr>
-        <w:t>differentiat</w:t>
-      </w:r>
-      <w:r>
-        <w:rPr>
-          <w:lang w:val="en-US"/>
-        </w:rPr>
-        <w:t xml:space="preserve">ed </w:t>
-      </w:r>
-      <w:r>
-        <w:rPr>
-          <w:lang w:val="en-US"/>
-        </w:rPr>
-        <w:t xml:space="preserve">between three overlapping temperature ranges </w:t>
-      </w:r>
-      <w:r>
-        <w:rPr>
-          <w:lang w:val="en-US"/>
-        </w:rPr>
-        <w:t>and turned on the correct LED</w:t>
-      </w:r>
-      <w:r>
-        <w:rPr>
-          <w:lang w:val="en-US"/>
-        </w:rPr>
-        <w:t>:</w:t>
-      </w:r>
-    </w:p>
-    <w:p>
-      <w:pPr>
-        <w:pStyle w:val="Normal"/>
-        <w:rPr>
-          <w:lang w:val="en-US"/>
-        </w:rPr>
-      </w:pPr>
-      <w:r>
-        <w:rPr>
-          <w:lang w:val="en-US"/>
-        </w:rPr>
-        <w:t xml:space="preserve">The first range starts from 32° C and is not limited with an upper bound. Within this range, the red LED </w:t>
-      </w:r>
-      <w:r>
-        <w:rPr>
-          <w:lang w:val="en-US"/>
-        </w:rPr>
-        <w:t>is turned on</w:t>
-      </w:r>
-      <w:r>
-        <w:rPr>
-          <w:lang w:val="en-US"/>
-        </w:rPr>
-        <w:t>.</w:t>
-      </w:r>
-    </w:p>
-    <w:p>
-      <w:pPr>
-        <w:pStyle w:val="Normal"/>
-        <w:rPr>
-          <w:lang w:val="en-US"/>
-        </w:rPr>
-      </w:pPr>
-      <w:r>
-        <w:rPr>
-          <w:lang w:val="en-US"/>
-        </w:rPr>
-        <w:t xml:space="preserve">The next interval is between 36° C and 20° C. The colors of the LED </w:t>
-      </w:r>
-      <w:r>
-        <w:rPr>
-          <w:lang w:val="en-US"/>
-        </w:rPr>
-        <w:t xml:space="preserve">is </w:t>
-      </w:r>
-      <w:r>
-        <w:rPr>
-          <w:lang w:val="en-US"/>
-        </w:rPr>
-        <w:t>set to green.</w:t>
+        <w:rPr>
+          <w:lang w:val="en-US"/>
+        </w:rPr>
+      </w:r>
+    </w:p>
+    <w:p>
+      <w:pPr>
+        <w:pStyle w:val="Normal"/>
+        <w:rPr>
+          <w:lang w:val="en-US"/>
+        </w:rPr>
+      </w:pPr>
+      <w:r>
+        <w:rPr>
+          <w:lang w:val="en-US"/>
+        </w:rPr>
+        <w:t>The void loop function includes checking the availability of reading the temperature and if so printing it to serial. Additionally we differentiated between three overlapping temperature ranges and turned on the correct LED:</w:t>
+      </w:r>
+    </w:p>
+    <w:p>
+      <w:pPr>
+        <w:pStyle w:val="Normal"/>
+        <w:rPr>
+          <w:lang w:val="en-US"/>
+        </w:rPr>
+      </w:pPr>
+      <w:r>
+        <w:rPr>
+          <w:lang w:val="en-US"/>
+        </w:rPr>
+        <w:t>The first range starts from 32° C and is not limited with an upper bound. Within this range, the red LED is turned on.</w:t>
+      </w:r>
+    </w:p>
+    <w:p>
+      <w:pPr>
+        <w:pStyle w:val="Normal"/>
+        <w:rPr>
+          <w:lang w:val="en-US"/>
+        </w:rPr>
+      </w:pPr>
+      <w:r>
+        <w:rPr>
+          <w:lang w:val="en-US"/>
+        </w:rPr>
+        <w:t>The next interval is between 36° C and 20° C. The colors of the LED is set to green.</w:t>
       </w:r>
     </w:p>
     <w:p>
@@ -433,7 +339,9 @@
         </w:rPr>
       </w:pPr>
       <w:r>
-        <w:rPr/>
+        <w:rPr>
+          <w:lang w:val="en-US"/>
+        </w:rPr>
       </w:r>
     </w:p>
     <w:p>
@@ -458,7 +366,9 @@
         </w:rPr>
       </w:pPr>
       <w:r>
-        <w:rPr/>
+        <w:rPr>
+          <w:lang w:val="en-US"/>
+        </w:rPr>
       </w:r>
     </w:p>
     <w:p>
@@ -544,57 +454,21 @@
         <w:rPr>
           <w:lang w:val="en-US"/>
         </w:rPr>
-        <w:t xml:space="preserve">The third exercise used the onboard microphone. The goal was to visualize </w:t>
-      </w:r>
-      <w:r>
-        <w:rPr>
-          <w:lang w:val="en-US"/>
-        </w:rPr>
-        <w:t xml:space="preserve">the </w:t>
-      </w:r>
-      <w:r>
-        <w:rPr>
-          <w:lang w:val="en-US"/>
-        </w:rPr>
-        <w:t>current sound input in a graph. We used the code from the described tutorial and ran it on the Arduino.</w:t>
-      </w:r>
-    </w:p>
-    <w:p>
-      <w:pPr>
-        <w:pStyle w:val="Normal"/>
-        <w:rPr>
-          <w:lang w:val="en-US"/>
-        </w:rPr>
-      </w:pPr>
-      <w:r>
-        <w:rPr>
-          <w:lang w:val="en-US"/>
-        </w:rPr>
-        <w:t>To test how accurate the microphone records w</w:t>
-      </w:r>
-      <w:r>
-        <w:rPr>
-          <w:lang w:val="en-US"/>
-        </w:rPr>
-        <w:t xml:space="preserve">e played </w:t>
-      </w:r>
-      <w:r>
-        <w:rPr>
-          <w:lang w:val="en-US"/>
-        </w:rPr>
-        <w:t>different individual frequencies.</w:t>
-      </w:r>
-      <w:r>
-        <w:rPr>
-          <w:lang w:val="en-US"/>
-        </w:rPr>
-        <w:t xml:space="preserve"> </w:t>
-      </w:r>
-      <w:r>
-        <w:rPr>
-          <w:lang w:val="en-US"/>
-        </w:rPr>
-        <w:t>The microphone had a lot of noise in the recording, but it could still differentiate quite well between the frequencies.</w:t>
+        <w:t>The third exercise used the onboard microphone. The goal was to visualize the current sound input in a graph. We used the code from the described tutorial and ran it on the Arduino.</w:t>
+      </w:r>
+    </w:p>
+    <w:p>
+      <w:pPr>
+        <w:pStyle w:val="Normal"/>
+        <w:rPr>
+          <w:lang w:val="en-US"/>
+        </w:rPr>
+      </w:pPr>
+      <w:r>
+        <w:rPr>
+          <w:lang w:val="en-US"/>
+        </w:rPr>
+        <w:t>To test how accurate the microphone records we played different individual frequencies. The microphone had a lot of noise in the recording, but it could still differentiate quite well between the frequencies.</w:t>
       </w:r>
     </w:p>
     <w:p>
@@ -639,58 +513,34 @@
         <w:rPr>
           <w:lang w:val="en-US"/>
         </w:rPr>
-        <w:t>The final exercise combined a few aspects from the previous exercises. We used the output of the thermometer to check if the temperature is within a valid range.  Additionally, the onboard gyroscope and accelero</w:t>
-      </w:r>
-      <w:r>
-        <w:rPr>
-          <w:lang w:val="en-US"/>
-        </w:rPr>
-        <w:t>mo</w:t>
-      </w:r>
-      <w:r>
-        <w:rPr>
-          <w:lang w:val="en-US"/>
-        </w:rPr>
-        <w:t>meter are used to determine the rotation of the Arduino.</w:t>
-      </w:r>
-    </w:p>
-    <w:p>
-      <w:pPr>
-        <w:pStyle w:val="Normal"/>
-        <w:rPr>
-          <w:lang w:val="en-US"/>
-        </w:rPr>
-      </w:pPr>
-      <w:r>
-        <w:rPr>
-          <w:lang w:val="en-US"/>
-        </w:rPr>
-      </w:r>
-    </w:p>
-    <w:p>
-      <w:pPr>
-        <w:pStyle w:val="Normal"/>
-        <w:rPr>
-          <w:lang w:val="en-US"/>
-        </w:rPr>
-      </w:pPr>
-      <w:r>
-        <w:rPr>
-          <w:lang w:val="en-US"/>
-        </w:rPr>
-        <w:t>The correct calculation of data produced by the accelero</w:t>
-      </w:r>
-      <w:r>
-        <w:rPr>
-          <w:lang w:val="en-US"/>
-        </w:rPr>
-        <w:t>mo</w:t>
-      </w:r>
-      <w:r>
-        <w:rPr>
-          <w:lang w:val="en-US"/>
-        </w:rPr>
-        <w:t>meter and gyroscope is a demanding task, for which we used the MadgwickAHRS library. This library converts raw data from the sensor to usable values.</w:t>
+        <w:t>The final exercise combined a few aspects from the previous exercises. We used the output of the thermometer to check if the temperature is within a valid range.  Additionally, the onboard gyroscope and acceleromometer are used to determine the rotation of the Arduino.</w:t>
+      </w:r>
+    </w:p>
+    <w:p>
+      <w:pPr>
+        <w:pStyle w:val="Normal"/>
+        <w:rPr>
+          <w:lang w:val="en-US"/>
+        </w:rPr>
+      </w:pPr>
+      <w:r>
+        <w:rPr>
+          <w:lang w:val="en-US"/>
+        </w:rPr>
+      </w:r>
+    </w:p>
+    <w:p>
+      <w:pPr>
+        <w:pStyle w:val="Normal"/>
+        <w:rPr>
+          <w:lang w:val="en-US"/>
+        </w:rPr>
+      </w:pPr>
+      <w:r>
+        <w:rPr>
+          <w:lang w:val="en-US"/>
+        </w:rPr>
+        <w:t>The correct calculation of data produced by the acceleromometer and gyroscope is a demanding task, for which we used the MadgwickAHRS library. This library converts raw data from the sensor to usable values.</w:t>
       </w:r>
     </w:p>
     <w:p>
@@ -718,6 +568,24 @@
           <w:lang w:val="en-US"/>
         </w:rPr>
         <w:t xml:space="preserve">Difficulties we faced included setting the status LED correctly, as it needs to turn red if at least one of many sensors output undesired data. This issue was fixed by introducing a flag variable that is initialized at the beginning of each iteration with the value “false”. It may be set to “true” if any of the measured inputs produce unwanted data e.g. too low or high temperature. If no inputs show unwanted data, the flag remains “false“ and the led stays green. </w:t>
+      </w:r>
+    </w:p>
+    <w:p>
+      <w:pPr>
+        <w:pStyle w:val="Normal"/>
+        <w:rPr>
+          <w:lang w:val="en-US"/>
+        </w:rPr>
+      </w:pPr>
+      <w:r>
+        <w:rPr>
+          <w:lang w:val="en-US"/>
+        </w:rPr>
+        <w:t>Another mayor difficulty was the response time of the gyroscope. When using the desired delay for each iteration, the gyroscope needed about 25 seconds to get to the correct orientation, although we immediately rotated it to 90 degree. This could be improved by removing the delay, now it only took about 10 seconds to reach the rotation.</w:t>
+        <w:br/>
+        <w:t>This could have its origin in the computation speed of the arduino. Or in some poor programming in the code but we were not able to find the issue.</w:t>
+        <w:br/>
+        <w:t>There fore we decided to leave it at this rotation speed because everything else worked.</w:t>
       </w:r>
     </w:p>
     <w:sectPr>
@@ -1384,6 +1252,7 @@
     <w:qFormat/>
     <w:pPr>
       <w:widowControl/>
+      <w:suppressAutoHyphens w:val="true"/>
       <w:bidi w:val="0"/>
       <w:spacing w:before="0" w:after="0"/>
       <w:jc w:val="left"/>

</xml_diff>